<commit_message>
edited some grammar issues.
overall the story was pretty good. haha. I added another line to the
end. It's:
Well that was a quick story. Onwards to my next victim.

As if to say something about the narrator being a villain. Narrator
could have her personality differ depending on the choices the player
chooses.
</commit_message>
<xml_diff>
--- a/Forest (Right Portal)/Forest (Bad End).docx
+++ b/Forest (Right Portal)/Forest (Bad End).docx
@@ -21,8 +21,6 @@
         </w:rPr>
         <w:t>Forest</w:t>
       </w:r>
-      <w:bookmarkStart w:id="0" w:name="_GoBack"/>
-      <w:bookmarkEnd w:id="0"/>
     </w:p>
     <w:p>
       <w:pPr>
@@ -30,6 +28,7 @@
         <w:autoSpaceDN w:val="0"/>
         <w:adjustRightInd w:val="0"/>
         <w:spacing w:after="200" w:line="276" w:lineRule="auto"/>
+        <w:ind w:firstLine="720"/>
         <w:rPr>
           <w:rFonts w:ascii="Calibri" w:hAnsi="Calibri" w:cs="Calibri"/>
           <w:lang w:val="en"/>
@@ -49,6 +48,7 @@
         <w:autoSpaceDN w:val="0"/>
         <w:adjustRightInd w:val="0"/>
         <w:spacing w:after="200" w:line="276" w:lineRule="auto"/>
+        <w:ind w:firstLine="720"/>
         <w:rPr>
           <w:rFonts w:ascii="Calibri" w:hAnsi="Calibri" w:cs="Calibri"/>
           <w:lang w:val="en"/>
@@ -68,45 +68,32 @@
         <w:autoSpaceDN w:val="0"/>
         <w:adjustRightInd w:val="0"/>
         <w:spacing w:after="200" w:line="276" w:lineRule="auto"/>
-        <w:rPr>
-          <w:rFonts w:ascii="Calibri" w:hAnsi="Calibri" w:cs="Calibri"/>
-          <w:lang w:val="en"/>
-        </w:rPr>
-      </w:pPr>
-      <w:r>
-        <w:rPr>
-          <w:rFonts w:ascii="Calibri" w:hAnsi="Calibri" w:cs="Calibri"/>
-          <w:lang w:val="en"/>
-        </w:rPr>
-        <w:t>"Alrighty, lets get going shall we? Reach out and touch the portal," Narrator instructs. You reach out and touch the p</w:t>
-      </w:r>
-      <w:r>
-        <w:rPr>
-          <w:rFonts w:ascii="Calibri" w:hAnsi="Calibri" w:cs="Calibri"/>
-          <w:lang w:val="en"/>
-        </w:rPr>
-        <w:t>ortal. It feels liquid-like, but doesn’t</w:t>
-      </w:r>
-      <w:r>
-        <w:rPr>
-          <w:rFonts w:ascii="Calibri" w:hAnsi="Calibri" w:cs="Calibri"/>
-          <w:lang w:val="en"/>
-        </w:rPr>
-        <w:t xml:space="preserve"> </w:t>
-      </w:r>
-      <w:r>
-        <w:rPr>
-          <w:rFonts w:ascii="Calibri" w:hAnsi="Calibri" w:cs="Calibri"/>
-          <w:lang w:val="en"/>
-        </w:rPr>
-        <w:t>get you</w:t>
-      </w:r>
-      <w:r>
-        <w:rPr>
-          <w:rFonts w:ascii="Calibri" w:hAnsi="Calibri" w:cs="Calibri"/>
-          <w:lang w:val="en"/>
-        </w:rPr>
-        <w:t xml:space="preserve"> wet. The portal gradually shines brighter and you close your eyes to avoid blindness.</w:t>
+        <w:ind w:firstLine="720"/>
+        <w:rPr>
+          <w:rFonts w:ascii="Calibri" w:hAnsi="Calibri" w:cs="Calibri"/>
+          <w:lang w:val="en"/>
+        </w:rPr>
+      </w:pPr>
+      <w:r>
+        <w:rPr>
+          <w:rFonts w:ascii="Calibri" w:hAnsi="Calibri" w:cs="Calibri"/>
+          <w:lang w:val="en"/>
+        </w:rPr>
+        <w:t>"Alrighty, let</w:t>
+      </w:r>
+      <w:r>
+        <w:rPr>
+          <w:rFonts w:ascii="Calibri" w:hAnsi="Calibri" w:cs="Calibri"/>
+          <w:lang w:val="en"/>
+        </w:rPr>
+        <w:t>’</w:t>
+      </w:r>
+      <w:r>
+        <w:rPr>
+          <w:rFonts w:ascii="Calibri" w:hAnsi="Calibri" w:cs="Calibri"/>
+          <w:lang w:val="en"/>
+        </w:rPr>
+        <w:t>s get going shall we? Reach out and touch the portal," Narrator instructs. You reach out and touch the portal. It feels liquid-like, but doesn’t get you wet. The portal gradually shines brighter and you close your eyes to avoid blindness.</w:t>
       </w:r>
     </w:p>
     <w:p>
@@ -115,6 +102,7 @@
         <w:autoSpaceDN w:val="0"/>
         <w:adjustRightInd w:val="0"/>
         <w:spacing w:after="200" w:line="276" w:lineRule="auto"/>
+        <w:ind w:firstLine="720"/>
         <w:rPr>
           <w:rFonts w:ascii="Calibri" w:hAnsi="Calibri" w:cs="Calibri"/>
           <w:lang w:val="en"/>
@@ -134,6 +122,7 @@
         <w:autoSpaceDN w:val="0"/>
         <w:adjustRightInd w:val="0"/>
         <w:spacing w:after="200" w:line="276" w:lineRule="auto"/>
+        <w:ind w:firstLine="720"/>
         <w:rPr>
           <w:rFonts w:ascii="Calibri" w:hAnsi="Calibri" w:cs="Calibri"/>
           <w:lang w:val="en"/>
@@ -153,6 +142,7 @@
         <w:autoSpaceDN w:val="0"/>
         <w:adjustRightInd w:val="0"/>
         <w:spacing w:after="200" w:line="276" w:lineRule="auto"/>
+        <w:ind w:firstLine="720"/>
         <w:rPr>
           <w:rFonts w:ascii="Calibri" w:hAnsi="Calibri" w:cs="Calibri"/>
           <w:lang w:val="en"/>
@@ -167,27 +157,104 @@
       </w:r>
     </w:p>
     <w:p>
-      <w:r>
-        <w:rPr>
-          <w:rFonts w:ascii="Calibri" w:hAnsi="Calibri" w:cs="Calibri"/>
-          <w:lang w:val="en"/>
-        </w:rPr>
-        <w:t xml:space="preserve">Suddenly, a loud roar echoes above you, breaking you out of your stupor. You quickly look up to see the same dragon on the portal above you, locking eyes with you. You knew you were it's prey. Your adrenaline rushes as you quickly put your legs into high gear. Looking back, you see the dragon gaining onto you. You trip from running to fast and fall to ground. In an instant, a strong vicegrip grabs ahold of you and tosses you in the air. As you fall, you hear, "You were too overconfident and look where that lead you....." before you fall into the mouth of the mythical hungry beast and never saw the light of day again. </w:t>
-      </w:r>
-      <w:r>
-        <w:rPr>
-          <w:rFonts w:ascii="Calibri" w:hAnsi="Calibri" w:cs="Calibri"/>
-          <w:lang w:val="en"/>
-        </w:rPr>
-        <w:br/>
-      </w:r>
-      <w:r>
-        <w:rPr>
-          <w:rFonts w:ascii="Calibri" w:hAnsi="Calibri" w:cs="Calibri"/>
-          <w:lang w:val="en"/>
-        </w:rPr>
-        <w:br/>
+      <w:pPr>
+        <w:ind w:firstLine="720"/>
+        <w:rPr>
+          <w:rFonts w:ascii="Calibri" w:hAnsi="Calibri" w:cs="Calibri"/>
+          <w:lang w:val="en"/>
+        </w:rPr>
+      </w:pPr>
+      <w:r>
+        <w:rPr>
+          <w:rFonts w:ascii="Calibri" w:hAnsi="Calibri" w:cs="Calibri"/>
+          <w:lang w:val="en"/>
+        </w:rPr>
+        <w:t xml:space="preserve">Suddenly, a loud </w:t>
+      </w:r>
+      <w:r>
+        <w:rPr>
+          <w:rFonts w:ascii="Calibri" w:hAnsi="Calibri" w:cs="Calibri"/>
+          <w:lang w:val="en"/>
+        </w:rPr>
+        <w:t>roar echoes above you</w:t>
+      </w:r>
+      <w:r>
+        <w:rPr>
+          <w:rFonts w:ascii="Calibri" w:hAnsi="Calibri" w:cs="Calibri"/>
+          <w:lang w:val="en"/>
+        </w:rPr>
+        <w:t xml:space="preserve"> breaking you out of your stupor. You quickly look up to see the same dragon on the portal above you, locking eyes</w:t>
+      </w:r>
+      <w:r>
+        <w:rPr>
+          <w:rFonts w:ascii="Calibri" w:hAnsi="Calibri" w:cs="Calibri"/>
+          <w:lang w:val="en"/>
+        </w:rPr>
+        <w:t xml:space="preserve"> with you. You knew you were it</w:t>
+      </w:r>
+      <w:r>
+        <w:rPr>
+          <w:rFonts w:ascii="Calibri" w:hAnsi="Calibri" w:cs="Calibri"/>
+          <w:lang w:val="en"/>
+        </w:rPr>
+        <w:t xml:space="preserve">s prey. Your adrenaline rushes as you quickly put your legs into high gear. Looking back, you see the dragon gaining onto you. You trip from running to fast and fall to ground. In an instant, a strong vicegrip grabs ahold of you and tosses you in the air. </w:t>
+      </w:r>
+    </w:p>
+    <w:p>
+      <w:pPr>
+        <w:ind w:firstLine="720"/>
+        <w:rPr>
+          <w:rFonts w:ascii="Calibri" w:hAnsi="Calibri" w:cs="Calibri"/>
+          <w:lang w:val="en"/>
+        </w:rPr>
+      </w:pPr>
+      <w:r>
+        <w:rPr>
+          <w:rFonts w:ascii="Calibri" w:hAnsi="Calibri" w:cs="Calibri"/>
+          <w:lang w:val="en"/>
+        </w:rPr>
+        <w:t xml:space="preserve">As you fall, you hear, "You were too overconfident and look where that lead you....." before you fall into the mouth of the mythical hungry beast and never saw the light of day again. </w:t>
+      </w:r>
+    </w:p>
+    <w:p>
+      <w:pPr>
+        <w:ind w:left="720"/>
+        <w:rPr>
+          <w:rFonts w:ascii="Calibri" w:hAnsi="Calibri" w:cs="Calibri"/>
+          <w:lang w:val="en"/>
+        </w:rPr>
+      </w:pPr>
+      <w:r>
+        <w:rPr>
+          <w:rFonts w:ascii="Calibri" w:hAnsi="Calibri" w:cs="Calibri"/>
+          <w:lang w:val="en"/>
+        </w:rPr>
         <w:t>"&lt;MC NAME&gt; has been gobbled up by the dragon, and the end of his story."</w:t>
+      </w:r>
+    </w:p>
+    <w:p>
+      <w:pPr>
+        <w:ind w:left="720"/>
+        <w:rPr>
+          <w:rFonts w:ascii="Calibri" w:hAnsi="Calibri" w:cs="Calibri"/>
+          <w:lang w:val="en"/>
+        </w:rPr>
+      </w:pPr>
+      <w:r>
+        <w:rPr>
+          <w:rFonts w:ascii="Calibri" w:hAnsi="Calibri" w:cs="Calibri"/>
+          <w:lang w:val="en"/>
+        </w:rPr>
+        <w:t xml:space="preserve">Well that was a quick story. Onwards to my </w:t>
+      </w:r>
+      <w:bookmarkStart w:id="0" w:name="_GoBack"/>
+      <w:bookmarkEnd w:id="0"/>
+      <w:r>
+        <w:rPr>
+          <w:rFonts w:ascii="Calibri" w:hAnsi="Calibri" w:cs="Calibri"/>
+          <w:lang w:val="en"/>
+        </w:rPr>
+        <w:t xml:space="preserve">next victim. </w:t>
       </w:r>
     </w:p>
     <w:sectPr>

</xml_diff>

<commit_message>
Edited Forest & Added Hooded Figure
Forest Edits
-> Giving starting items before sending MC off

Hooded Figure
-> Choosing to go to alleyway
-> Choice of approaching figure or ignoring him
</commit_message>
<xml_diff>
--- a/Forest (Right Portal)/Forest (Bad End).docx
+++ b/Forest (Right Portal)/Forest (Bad End).docx
@@ -17,9 +17,29 @@
       <w:r>
         <w:rPr>
           <w:rFonts w:ascii="Calibri" w:hAnsi="Calibri" w:cs="Calibri"/>
-          <w:lang w:val="en"/>
-        </w:rPr>
-        <w:t>Forest</w:t>
+          <w:b/>
+          <w:bCs/>
+          <w:lang w:val="en"/>
+        </w:rPr>
+        <w:t xml:space="preserve">-- You choose to do </w:t>
+      </w:r>
+      <w:r>
+        <w:rPr>
+          <w:rFonts w:ascii="Calibri" w:hAnsi="Calibri" w:cs="Calibri"/>
+          <w:b/>
+          <w:bCs/>
+          <w:lang w:val="en"/>
+        </w:rPr>
+        <w:t>enter the fantasy forest</w:t>
+      </w:r>
+      <w:r>
+        <w:rPr>
+          <w:rFonts w:ascii="Calibri" w:hAnsi="Calibri" w:cs="Calibri"/>
+          <w:b/>
+          <w:bCs/>
+          <w:lang w:val="en"/>
+        </w:rPr>
+        <w:t xml:space="preserve"> --</w:t>
       </w:r>
     </w:p>
     <w:p>
@@ -61,6 +81,29 @@
         </w:rPr>
         <w:t>"Are you sure?" Narrator asked surprisingly, "Most people don't usually go straight in, but if you're confident then we can go." You nod.</w:t>
       </w:r>
+      <w:r>
+        <w:rPr>
+          <w:rFonts w:ascii="Calibri" w:hAnsi="Calibri" w:cs="Calibri"/>
+          <w:lang w:val="en"/>
+        </w:rPr>
+        <w:t xml:space="preserve"> “It’s been a while since someone chose to go in so quickly, here’s your starting items,” Narrator waves her hands and a short sword, a small bag, and a couple of potions materialize onto your hands.</w:t>
+      </w:r>
+      <w:r>
+        <w:rPr>
+          <w:rFonts w:ascii="Calibri" w:hAnsi="Calibri" w:cs="Calibri"/>
+          <w:lang w:val="en"/>
+        </w:rPr>
+        <w:t xml:space="preserve"> You peer into the bag to find a small amount of sparkly gold. "Tha</w:t>
+      </w:r>
+      <w:r>
+        <w:rPr>
+          <w:rFonts w:ascii="Calibri" w:hAnsi="Calibri" w:cs="Calibri"/>
+          <w:lang w:val="en"/>
+        </w:rPr>
+        <w:t>t bag contains a total of 100 G,” she states.</w:t>
+      </w:r>
+      <w:bookmarkStart w:id="0" w:name="_GoBack"/>
+      <w:bookmarkEnd w:id="0"/>
     </w:p>
     <w:p>
       <w:pPr>
@@ -213,7 +256,42 @@
           <w:rFonts w:ascii="Calibri" w:hAnsi="Calibri" w:cs="Calibri"/>
           <w:lang w:val="en"/>
         </w:rPr>
-        <w:t xml:space="preserve">As you fall, you hear, "You were too overconfident and look where that lead you....." before you fall into the mouth of the mythical hungry beast and never saw the light of day again. </w:t>
+        <w:t>As you fall</w:t>
+      </w:r>
+      <w:r>
+        <w:rPr>
+          <w:rFonts w:ascii="Calibri" w:hAnsi="Calibri" w:cs="Calibri"/>
+          <w:lang w:val="en"/>
+        </w:rPr>
+        <w:t xml:space="preserve"> you hear, "You were too overconfident a</w:t>
+      </w:r>
+      <w:r>
+        <w:rPr>
+          <w:rFonts w:ascii="Calibri" w:hAnsi="Calibri" w:cs="Calibri"/>
+          <w:lang w:val="en"/>
+        </w:rPr>
+        <w:t>nd look where that lead you,</w:t>
+      </w:r>
+      <w:r>
+        <w:rPr>
+          <w:rFonts w:ascii="Calibri" w:hAnsi="Calibri" w:cs="Calibri"/>
+          <w:lang w:val="en"/>
+        </w:rPr>
+        <w:t xml:space="preserve">" before you fall into the mouth of the mythical hungry beast and </w:t>
+      </w:r>
+      <w:r>
+        <w:rPr>
+          <w:rFonts w:ascii="Calibri" w:hAnsi="Calibri" w:cs="Calibri"/>
+          <w:lang w:val="en"/>
+        </w:rPr>
+        <w:t>let out a bloodcurdling scream</w:t>
+      </w:r>
+      <w:r>
+        <w:rPr>
+          <w:rFonts w:ascii="Calibri" w:hAnsi="Calibri" w:cs="Calibri"/>
+          <w:lang w:val="en"/>
+        </w:rPr>
+        <w:t xml:space="preserve">. </w:t>
       </w:r>
     </w:p>
     <w:p>
@@ -245,16 +323,7 @@
           <w:rFonts w:ascii="Calibri" w:hAnsi="Calibri" w:cs="Calibri"/>
           <w:lang w:val="en"/>
         </w:rPr>
-        <w:t xml:space="preserve">Well that was a quick story. Onwards to my </w:t>
-      </w:r>
-      <w:bookmarkStart w:id="0" w:name="_GoBack"/>
-      <w:bookmarkEnd w:id="0"/>
-      <w:r>
-        <w:rPr>
-          <w:rFonts w:ascii="Calibri" w:hAnsi="Calibri" w:cs="Calibri"/>
-          <w:lang w:val="en"/>
-        </w:rPr>
-        <w:t xml:space="preserve">next victim. </w:t>
+        <w:t xml:space="preserve">Well that was a quick story. Onwards to my next victim. </w:t>
       </w:r>
     </w:p>
     <w:sectPr>

</xml_diff>

<commit_message>
Editing Added more tavern stuff
Edited some stuff in intro and forest end.
The tavern route is going well. I got some more branching happening. And
hopefully we can get started on the training the next time I get to work
on this.
</commit_message>
<xml_diff>
--- a/Forest (Right Portal)/Forest (Bad End).docx
+++ b/Forest (Right Portal)/Forest (Bad End).docx
@@ -41,7 +41,23 @@
           <w:rFonts w:ascii="Calibri" w:hAnsi="Calibri" w:cs="Calibri"/>
           <w:lang w:val="en"/>
         </w:rPr>
-        <w:t xml:space="preserve">You point at the portal to your right, and the portal glimmered as if it approved of your decision. </w:t>
+        <w:t>You point at the portal to your</w:t>
+      </w:r>
+      <w:r>
+        <w:rPr>
+          <w:rFonts w:ascii="Calibri" w:hAnsi="Calibri" w:cs="Calibri"/>
+          <w:lang w:val="en"/>
+        </w:rPr>
+        <w:t xml:space="preserve"> right, and the portal glimmers</w:t>
+      </w:r>
+      <w:bookmarkStart w:id="0" w:name="_GoBack"/>
+      <w:bookmarkEnd w:id="0"/>
+      <w:r>
+        <w:rPr>
+          <w:rFonts w:ascii="Calibri" w:hAnsi="Calibri" w:cs="Calibri"/>
+          <w:lang w:val="en"/>
+        </w:rPr>
+        <w:t xml:space="preserve"> as if it approved of your decision. </w:t>
       </w:r>
     </w:p>
     <w:p>
@@ -88,7 +104,23 @@
           <w:rFonts w:ascii="Calibri" w:hAnsi="Calibri" w:cs="Calibri"/>
           <w:lang w:val="en"/>
         </w:rPr>
-        <w:t>"Alrighty, let</w:t>
+        <w:t>"</w:t>
+      </w:r>
+      <w:proofErr w:type="spellStart"/>
+      <w:r>
+        <w:rPr>
+          <w:rFonts w:ascii="Calibri" w:hAnsi="Calibri" w:cs="Calibri"/>
+          <w:lang w:val="en"/>
+        </w:rPr>
+        <w:t>Alrighty</w:t>
+      </w:r>
+      <w:proofErr w:type="spellEnd"/>
+      <w:r>
+        <w:rPr>
+          <w:rFonts w:ascii="Calibri" w:hAnsi="Calibri" w:cs="Calibri"/>
+          <w:lang w:val="en"/>
+        </w:rPr>
+        <w:t>, let</w:t>
       </w:r>
       <w:r>
         <w:rPr>
@@ -215,8 +247,6 @@
         </w:rPr>
         <w:t>-</w:t>
       </w:r>
-      <w:bookmarkStart w:id="0" w:name="_GoBack"/>
-      <w:bookmarkEnd w:id="0"/>
       <w:r>
         <w:rPr>
           <w:rFonts w:ascii="Calibri" w:hAnsi="Calibri" w:cs="Calibri"/>

</xml_diff>